<commit_message>
day3 of learning docker
</commit_message>
<xml_diff>
--- a/Docker_learning.docx
+++ b/Docker_learning.docx
@@ -20,32 +20,19 @@
     <w:p/>
     <w:p>
       <w:r>
-        <w:t>WORKDIR /</w:t>
-      </w:r>
-      <w:proofErr w:type="gramStart"/>
-      <w:r>
-        <w:t>app</w:t>
-      </w:r>
-      <w:r>
-        <w:t xml:space="preserve">  #</w:t>
-      </w:r>
-      <w:proofErr w:type="gramEnd"/>
-      <w:r>
-        <w:t xml:space="preserve">tyo environment ko kun folder ma halne vanne </w:t>
+        <w:t>WORKDIR /app</w:t>
+      </w:r>
+      <w:r>
+        <w:t xml:space="preserve">  #tyo environment ko kun folder ma halne vanne </w:t>
       </w:r>
     </w:p>
     <w:p/>
     <w:p>
-      <w:proofErr w:type="gramStart"/>
       <w:r>
         <w:t xml:space="preserve">COPY </w:t>
       </w:r>
       <w:r>
-        <w:t>.</w:t>
-      </w:r>
-      <w:proofErr w:type="gramEnd"/>
-      <w:r>
-        <w:t xml:space="preserve"> </w:t>
+        <w:t xml:space="preserve">. </w:t>
       </w:r>
       <w:r>
         <w:t xml:space="preserve"> .</w:t>
@@ -231,6 +218,42 @@
       <w:pPr>
         <w:pStyle w:val="ListParagraph"/>
         <w:numPr>
+          <w:ilvl w:val="1"/>
+          <w:numId w:val="1"/>
+        </w:numPr>
+      </w:pPr>
+      <w:r>
+        <w:t>withoutc</w:t>
+      </w:r>
+      <w:r>
+        <w:t>ac</w:t>
+      </w:r>
+      <w:r>
+        <w:t>h</w:t>
+      </w:r>
+      <w:r>
+        <w:t>e</w:t>
+      </w:r>
+      <w:r>
+        <w:t>:</w:t>
+      </w:r>
+    </w:p>
+    <w:p>
+      <w:pPr>
+        <w:pStyle w:val="ListParagraph"/>
+        <w:numPr>
+          <w:ilvl w:val="2"/>
+          <w:numId w:val="1"/>
+        </w:numPr>
+      </w:pPr>
+      <w:r>
+        <w:t>docker build --no-cache</w:t>
+      </w:r>
+    </w:p>
+    <w:p>
+      <w:pPr>
+        <w:pStyle w:val="ListParagraph"/>
+        <w:numPr>
           <w:ilvl w:val="0"/>
           <w:numId w:val="1"/>
         </w:numPr>
@@ -347,6 +370,7 @@
         </w:numPr>
       </w:pPr>
       <w:r>
+        <w:lastRenderedPageBreak/>
         <w:t xml:space="preserve">Docker image rm $(docker image ls -q) </w:t>
       </w:r>
       <w:r>
@@ -389,7 +413,6 @@
         </w:numPr>
       </w:pPr>
       <w:r>
-        <w:lastRenderedPageBreak/>
         <w:t xml:space="preserve">Docker container ls </w:t>
       </w:r>
       <w:r>
@@ -597,6 +620,42 @@
         </w:numPr>
       </w:pPr>
       <w:r>
+        <w:t>Stop container</w:t>
+      </w:r>
+    </w:p>
+    <w:p>
+      <w:pPr>
+        <w:pStyle w:val="ListParagraph"/>
+        <w:numPr>
+          <w:ilvl w:val="1"/>
+          <w:numId w:val="1"/>
+        </w:numPr>
+      </w:pPr>
+      <w:r>
+        <w:t>Docker stop container_name or container_id</w:t>
+      </w:r>
+    </w:p>
+    <w:p>
+      <w:pPr>
+        <w:pStyle w:val="ListParagraph"/>
+        <w:numPr>
+          <w:ilvl w:val="1"/>
+          <w:numId w:val="1"/>
+        </w:numPr>
+      </w:pPr>
+      <w:r>
+        <w:t>Docker kill container_name or container_id</w:t>
+      </w:r>
+    </w:p>
+    <w:p>
+      <w:pPr>
+        <w:pStyle w:val="ListParagraph"/>
+        <w:numPr>
+          <w:ilvl w:val="0"/>
+          <w:numId w:val="1"/>
+        </w:numPr>
+      </w:pPr>
+      <w:r>
         <w:t>-e flag (use for environment variable)</w:t>
       </w:r>
     </w:p>
@@ -747,15 +806,7 @@
         </w:numPr>
       </w:pPr>
       <w:r>
-        <w:t xml:space="preserve">Docker </w:t>
-      </w:r>
-      <w:proofErr w:type="gramStart"/>
-      <w:r>
-        <w:t>run -p</w:t>
-      </w:r>
-      <w:proofErr w:type="gramEnd"/>
-      <w:r>
-        <w:t xml:space="preserve"> 4000:8000 myexpress:1.0</w:t>
+        <w:t>Docker run -p 4000:8000 myexpress:1.0</w:t>
       </w:r>
       <w:r>
         <w:t xml:space="preserve"> </w:t>
@@ -846,6 +897,157 @@
       </w:r>
       <w:r>
         <w:t xml:space="preserve"> docker pull dharay02/myexpress(image name)</w:t>
+      </w:r>
+    </w:p>
+    <w:p>
+      <w:pPr>
+        <w:pStyle w:val="ListParagraph"/>
+        <w:numPr>
+          <w:ilvl w:val="0"/>
+          <w:numId w:val="1"/>
+        </w:numPr>
+      </w:pPr>
+      <w:r>
+        <w:t>Container name</w:t>
+      </w:r>
+      <w:r>
+        <w:t xml:space="preserve"> (name should be unique)</w:t>
+      </w:r>
+    </w:p>
+    <w:p>
+      <w:pPr>
+        <w:pStyle w:val="ListParagraph"/>
+        <w:numPr>
+          <w:ilvl w:val="1"/>
+          <w:numId w:val="1"/>
+        </w:numPr>
+      </w:pPr>
+      <w:r>
+        <w:t xml:space="preserve">Docker run </w:t>
+      </w:r>
+      <w:r>
+        <w:rPr>
+          <w:color w:val="FF0000"/>
+        </w:rPr>
+        <w:t xml:space="preserve">--name </w:t>
+      </w:r>
+      <w:r>
+        <w:t xml:space="preserve">container_name image_name or image_id </w:t>
+      </w:r>
+    </w:p>
+    <w:p>
+      <w:pPr>
+        <w:pStyle w:val="ListParagraph"/>
+        <w:numPr>
+          <w:ilvl w:val="2"/>
+          <w:numId w:val="1"/>
+        </w:numPr>
+      </w:pPr>
+      <w:r>
+        <w:t>E.g. docker run --name nodeproject 8e2d</w:t>
+      </w:r>
+    </w:p>
+    <w:p>
+      <w:pPr>
+        <w:pStyle w:val="ListParagraph"/>
+        <w:numPr>
+          <w:ilvl w:val="0"/>
+          <w:numId w:val="1"/>
+        </w:numPr>
+      </w:pPr>
+      <w:r>
+        <w:t>Multiline command in command line (not a feature of docker but of shell)</w:t>
+      </w:r>
+    </w:p>
+    <w:p>
+      <w:pPr>
+        <w:pStyle w:val="ListParagraph"/>
+        <w:numPr>
+          <w:ilvl w:val="1"/>
+          <w:numId w:val="1"/>
+        </w:numPr>
+      </w:pPr>
+      <w:r>
+        <w:t>In powershell use ` for multiline command</w:t>
+      </w:r>
+    </w:p>
+    <w:p>
+      <w:pPr>
+        <w:pStyle w:val="ListParagraph"/>
+        <w:numPr>
+          <w:ilvl w:val="1"/>
+          <w:numId w:val="1"/>
+        </w:numPr>
+      </w:pPr>
+      <w:r>
+        <w:t>Docker run -p 3000:3000 `</w:t>
+      </w:r>
+    </w:p>
+    <w:p>
+      <w:pPr>
+        <w:pStyle w:val="ListParagraph"/>
+        <w:numPr>
+          <w:ilvl w:val="1"/>
+          <w:numId w:val="1"/>
+        </w:numPr>
+      </w:pPr>
+      <w:r>
+        <w:t>&gt;&gt; --name merocontainer `</w:t>
+      </w:r>
+    </w:p>
+    <w:p>
+      <w:pPr>
+        <w:pStyle w:val="ListParagraph"/>
+        <w:numPr>
+          <w:ilvl w:val="1"/>
+          <w:numId w:val="1"/>
+        </w:numPr>
+      </w:pPr>
+      <w:r>
+        <w:t>……. `</w:t>
+      </w:r>
+    </w:p>
+    <w:p>
+      <w:pPr>
+        <w:pStyle w:val="ListParagraph"/>
+        <w:numPr>
+          <w:ilvl w:val="1"/>
+          <w:numId w:val="1"/>
+        </w:numPr>
+      </w:pPr>
+      <w:r>
+        <w:t>….. `</w:t>
+      </w:r>
+    </w:p>
+    <w:p>
+      <w:pPr>
+        <w:pStyle w:val="ListParagraph"/>
+        <w:numPr>
+          <w:ilvl w:val="0"/>
+          <w:numId w:val="1"/>
+        </w:numPr>
+      </w:pPr>
+      <w:r>
+        <w:lastRenderedPageBreak/>
+        <w:t xml:space="preserve">exec </w:t>
+      </w:r>
+      <w:r>
+        <w:sym w:font="Wingdings" w:char="F0E0"/>
+      </w:r>
+      <w:r>
+        <w:t xml:space="preserve"> to do interact with shell in docker while docker is already run </w:t>
+      </w:r>
+    </w:p>
+    <w:p>
+      <w:pPr>
+        <w:pStyle w:val="ListParagraph"/>
+        <w:numPr>
+          <w:ilvl w:val="1"/>
+          <w:numId w:val="1"/>
+        </w:numPr>
+      </w:pPr>
+      <w:r>
+        <w:t>docker exec -it container_id or name</w:t>
       </w:r>
     </w:p>
     <w:sectPr>

</xml_diff>